<commit_message>
Edited some stuff, found out that the font is broken in debug, but works in release.
</commit_message>
<xml_diff>
--- a/ISCG6442 - Assignment 1 S1 2018.docx
+++ b/ISCG6442 - Assignment 1 S1 2018.docx
@@ -2067,6 +2067,7 @@
           <w:lang w:eastAsia="en-NZ"/>
         </w:rPr>
       </w:pPr>
+      <w:bookmarkStart w:id="0" w:name="_GoBack"/>
       <w:r>
         <w:rPr>
           <w:noProof/>
@@ -2442,6 +2443,7 @@
         <w:t>0)</w:t>
       </w:r>
     </w:p>
+    <w:bookmarkEnd w:id="0"/>
     <w:p>
       <w:pPr>
         <w:rPr>
@@ -2547,7 +2549,7 @@
           <w:rFonts w:asciiTheme="majorHAnsi" w:hAnsiTheme="majorHAnsi"/>
         </w:rPr>
       </w:pPr>
-      <w:del w:id="0" w:author="David McCurdy" w:date="2014-04-09T16:00:00Z">
+      <w:del w:id="1" w:author="David McCurdy" w:date="2014-04-09T16:00:00Z">
         <w:r>
           <w:rPr>
             <w:rFonts w:asciiTheme="majorHAnsi" w:hAnsiTheme="majorHAnsi"/>
@@ -2779,8 +2781,6 @@
               </w:rPr>
               <w:t>1/04/18</w:t>
             </w:r>
-            <w:bookmarkStart w:id="1" w:name="_GoBack"/>
-            <w:bookmarkEnd w:id="1"/>
             <w:r>
               <w:rPr>
                 <w:rFonts w:asciiTheme="majorHAnsi" w:hAnsiTheme="majorHAnsi"/>
@@ -6849,24 +6849,6 @@
 </file>
 
 <file path=customXml/item1.xml><?xml version="1.0" encoding="utf-8"?>
-<p:properties xmlns:p="http://schemas.microsoft.com/office/2006/metadata/properties" xmlns:xsi="http://www.w3.org/2001/XMLSchema-instance" xmlns:pc="http://schemas.microsoft.com/office/infopath/2007/PartnerControls">
-  <documentManagement>
-    <PublishingExpirationDate xmlns="http://schemas.microsoft.com/sharepoint/v3" xsi:nil="true"/>
-    <PublishingStartDate xmlns="http://schemas.microsoft.com/sharepoint/v3" xsi:nil="true"/>
-  </documentManagement>
-</p:properties>
-</file>
-
-<file path=customXml/item2.xml><?xml version="1.0" encoding="utf-8"?>
-<?mso-contentType ?>
-<FormTemplates xmlns="http://schemas.microsoft.com/sharepoint/v3/contenttype/forms">
-  <Display>DocumentLibraryForm</Display>
-  <Edit>DocumentLibraryForm</Edit>
-  <New>DocumentLibraryForm</New>
-</FormTemplates>
-</file>
-
-<file path=customXml/item3.xml><?xml version="1.0" encoding="utf-8"?>
 <ct:contentTypeSchema xmlns:ct="http://schemas.microsoft.com/office/2006/metadata/contentType" xmlns:ma="http://schemas.microsoft.com/office/2006/metadata/properties/metaAttributes" ct:_="" ma:_="" ma:contentTypeName="Document" ma:contentTypeID="0x01010055FC32EAAE47CA45BE39D50DC343EB7D" ma:contentTypeVersion="3" ma:contentTypeDescription="Create a new document." ma:contentTypeScope="" ma:versionID="45d346cb3d7b8a4585a679cf492f699a">
   <xsd:schema xmlns:xsd="http://www.w3.org/2001/XMLSchema" xmlns:xs="http://www.w3.org/2001/XMLSchema" xmlns:p="http://schemas.microsoft.com/office/2006/metadata/properties" xmlns:ns1="http://schemas.microsoft.com/sharepoint/v3" xmlns:ns2="fd2abeb6-c335-4a2b-9b92-63a942ae593e" targetNamespace="http://schemas.microsoft.com/office/2006/metadata/properties" ma:root="true" ma:fieldsID="10525dd1c2eae0da6e31ae5563bbdf7a" ns1:_="" ns2:_="">
     <xsd:import namespace="http://schemas.microsoft.com/sharepoint/v3"/>
@@ -7031,29 +7013,29 @@
 </ct:contentTypeSchema>
 </file>
 
+<file path=customXml/item2.xml><?xml version="1.0" encoding="utf-8"?>
+<?mso-contentType ?>
+<FormTemplates xmlns="http://schemas.microsoft.com/sharepoint/v3/contenttype/forms">
+  <Display>DocumentLibraryForm</Display>
+  <Edit>DocumentLibraryForm</Edit>
+  <New>DocumentLibraryForm</New>
+</FormTemplates>
+</file>
+
+<file path=customXml/item3.xml><?xml version="1.0" encoding="utf-8"?>
+<p:properties xmlns:p="http://schemas.microsoft.com/office/2006/metadata/properties" xmlns:xsi="http://www.w3.org/2001/XMLSchema-instance" xmlns:pc="http://schemas.microsoft.com/office/infopath/2007/PartnerControls">
+  <documentManagement>
+    <PublishingExpirationDate xmlns="http://schemas.microsoft.com/sharepoint/v3" xsi:nil="true"/>
+    <PublishingStartDate xmlns="http://schemas.microsoft.com/sharepoint/v3" xsi:nil="true"/>
+  </documentManagement>
+</p:properties>
+</file>
+
 <file path=customXml/item4.xml><?xml version="1.0" encoding="utf-8"?>
 <b:Sources xmlns:b="http://schemas.openxmlformats.org/officeDocument/2006/bibliography" xmlns="http://schemas.openxmlformats.org/officeDocument/2006/bibliography" SelectedStyle="\APA.XSL" StyleName="APA Fifth Edition"/>
 </file>
 
 <file path=customXml/itemProps1.xml><?xml version="1.0" encoding="utf-8"?>
-<ds:datastoreItem xmlns:ds="http://schemas.openxmlformats.org/officeDocument/2006/customXml" ds:itemID="{992C72E9-5C24-4DD6-B75F-A385A2DDE330}">
-  <ds:schemaRefs>
-    <ds:schemaRef ds:uri="http://schemas.microsoft.com/office/2006/metadata/properties"/>
-    <ds:schemaRef ds:uri="http://schemas.microsoft.com/office/infopath/2007/PartnerControls"/>
-    <ds:schemaRef ds:uri="http://schemas.microsoft.com/sharepoint/v3"/>
-  </ds:schemaRefs>
-</ds:datastoreItem>
-</file>
-
-<file path=customXml/itemProps2.xml><?xml version="1.0" encoding="utf-8"?>
-<ds:datastoreItem xmlns:ds="http://schemas.openxmlformats.org/officeDocument/2006/customXml" ds:itemID="{5C5A28EF-0AE1-43FA-8CAC-469D7F184842}">
-  <ds:schemaRefs>
-    <ds:schemaRef ds:uri="http://schemas.microsoft.com/sharepoint/v3/contenttype/forms"/>
-  </ds:schemaRefs>
-</ds:datastoreItem>
-</file>
-
-<file path=customXml/itemProps3.xml><?xml version="1.0" encoding="utf-8"?>
 <ds:datastoreItem xmlns:ds="http://schemas.openxmlformats.org/officeDocument/2006/customXml" ds:itemID="{38077B1E-0C63-4735-B641-5BCF39C7EDCB}">
   <ds:schemaRefs>
     <ds:schemaRef ds:uri="http://schemas.microsoft.com/office/2006/metadata/contentType"/>
@@ -7072,8 +7054,26 @@
 </ds:datastoreItem>
 </file>
 
+<file path=customXml/itemProps2.xml><?xml version="1.0" encoding="utf-8"?>
+<ds:datastoreItem xmlns:ds="http://schemas.openxmlformats.org/officeDocument/2006/customXml" ds:itemID="{5C5A28EF-0AE1-43FA-8CAC-469D7F184842}">
+  <ds:schemaRefs>
+    <ds:schemaRef ds:uri="http://schemas.microsoft.com/sharepoint/v3/contenttype/forms"/>
+  </ds:schemaRefs>
+</ds:datastoreItem>
+</file>
+
+<file path=customXml/itemProps3.xml><?xml version="1.0" encoding="utf-8"?>
+<ds:datastoreItem xmlns:ds="http://schemas.openxmlformats.org/officeDocument/2006/customXml" ds:itemID="{992C72E9-5C24-4DD6-B75F-A385A2DDE330}">
+  <ds:schemaRefs>
+    <ds:schemaRef ds:uri="http://schemas.microsoft.com/office/2006/metadata/properties"/>
+    <ds:schemaRef ds:uri="http://schemas.microsoft.com/office/infopath/2007/PartnerControls"/>
+    <ds:schemaRef ds:uri="http://schemas.microsoft.com/sharepoint/v3"/>
+  </ds:schemaRefs>
+</ds:datastoreItem>
+</file>
+
 <file path=customXml/itemProps4.xml><?xml version="1.0" encoding="utf-8"?>
-<ds:datastoreItem xmlns:ds="http://schemas.openxmlformats.org/officeDocument/2006/customXml" ds:itemID="{B1461EF8-C8B7-4387-BD79-98B9054CD962}">
+<ds:datastoreItem xmlns:ds="http://schemas.openxmlformats.org/officeDocument/2006/customXml" ds:itemID="{89D83B29-AEEB-433B-AC43-AE41C32FE572}">
   <ds:schemaRefs>
     <ds:schemaRef ds:uri="http://schemas.openxmlformats.org/officeDocument/2006/bibliography"/>
   </ds:schemaRefs>

</xml_diff>